<commit_message>
criação de tela de contato
</commit_message>
<xml_diff>
--- a/relatorios-semanais/relatorio-segunda-semana.docx
+++ b/relatorios-semanais/relatorio-segunda-semana.docx
@@ -1047,7 +1047,13 @@
         <w:ind w:firstLine="696"/>
       </w:pPr>
       <w:r>
-        <w:t>A primeira tela foi finalizada de acordo com o rascunho inicia, mas com menos quantidade de artes já que o cadastro das artes que irão para o site ficará a cargo do banco de dados que seria os próximos passos.</w:t>
+        <w:t>A primeira tela foi finalizada de acordo com o rascunho inicia</w:t>
+      </w:r>
+      <w:r>
+        <w:t>l</w:t>
+      </w:r>
+      <w:r>
+        <w:t>, mas com menos quantidade de artes já que o cadastro das artes que irão para o site ficará a cargo do banco de dados que seria os próximos passos.</w:t>
       </w:r>
     </w:p>
     <w:p>
@@ -1136,6 +1142,9 @@
         <w:jc w:val="center"/>
       </w:pPr>
       <w:r>
+        <w:rPr>
+          <w:noProof/>
+        </w:rPr>
         <w:drawing>
           <wp:inline distT="0" distB="0" distL="0" distR="0" wp14:anchorId="609C7D7E" wp14:editId="2823A129">
             <wp:extent cx="1908313" cy="4118793"/>
@@ -1173,6 +1182,9 @@
         </w:drawing>
       </w:r>
       <w:r>
+        <w:rPr>
+          <w:noProof/>
+        </w:rPr>
         <w:drawing>
           <wp:inline distT="0" distB="0" distL="0" distR="0" wp14:anchorId="06A609AC" wp14:editId="5C8667B7">
             <wp:extent cx="1995778" cy="3228581"/>
@@ -1219,16 +1231,7 @@
         </w:rPr>
       </w:pPr>
       <w:r>
-        <w:t xml:space="preserve">Figura </w:t>
-      </w:r>
-      <w:r>
-        <w:t>5</w:t>
-      </w:r>
-      <w:r>
-        <w:t xml:space="preserve"> - tela inicia</w:t>
-      </w:r>
-      <w:r>
-        <w:t xml:space="preserve"> para mobile</w:t>
+        <w:t>Figura 5 - tela inicia para mobile</w:t>
       </w:r>
     </w:p>
     <w:p>
@@ -1257,7 +1260,7 @@
           <w:sz w:val="28"/>
           <w:szCs w:val="28"/>
         </w:rPr>
-        <w:t>5</w:t>
+        <w:t>12</w:t>
       </w:r>
       <w:r>
         <w:rPr>
@@ -1273,25 +1276,17 @@
           <w:sz w:val="28"/>
           <w:szCs w:val="28"/>
         </w:rPr>
-        <w:t>Finalização</w:t>
-      </w:r>
-      <w:r>
+        <w:t>Conclusão da tela de destaque</w:t>
+      </w:r>
+    </w:p>
+    <w:p>
+      <w:pPr>
+        <w:pStyle w:val="PargrafodaLista"/>
         <w:rPr>
           <w:rFonts w:ascii="Times New Roman" w:hAnsi="Times New Roman" w:cs="Times New Roman"/>
           <w:sz w:val="28"/>
           <w:szCs w:val="28"/>
         </w:rPr>
-        <w:t xml:space="preserve"> da criação de telas</w:t>
-      </w:r>
-    </w:p>
-    <w:p>
-      <w:pPr>
-        <w:pStyle w:val="PargrafodaLista"/>
-        <w:rPr>
-          <w:rFonts w:ascii="Times New Roman" w:hAnsi="Times New Roman" w:cs="Times New Roman"/>
-          <w:sz w:val="28"/>
-          <w:szCs w:val="28"/>
-        </w:rPr>
       </w:pPr>
     </w:p>
     <w:p>
@@ -1310,21 +1305,187 @@
           <w:sz w:val="24"/>
           <w:szCs w:val="24"/>
         </w:rPr>
-        <w:t xml:space="preserve">No </w:t>
-      </w:r>
-    </w:p>
-    <w:p>
-      <w:pPr>
-        <w:jc w:val="both"/>
-        <w:rPr>
-          <w:rFonts w:ascii="Times New Roman" w:hAnsi="Times New Roman" w:cs="Times New Roman"/>
-          <w:sz w:val="24"/>
-          <w:szCs w:val="24"/>
-        </w:rPr>
-      </w:pPr>
+        <w:t>Apôs a finalização da tela inicial, passei a desenvolver as outras telas, começando e concluindo a de destaque.</w:t>
+      </w:r>
+    </w:p>
+    <w:p>
+      <w:pPr>
+        <w:pStyle w:val="PargrafodaLista"/>
+        <w:ind w:firstLine="696"/>
+        <w:rPr>
+          <w:rFonts w:ascii="Times New Roman" w:hAnsi="Times New Roman" w:cs="Times New Roman"/>
+          <w:sz w:val="24"/>
+          <w:szCs w:val="24"/>
+        </w:rPr>
+      </w:pPr>
+    </w:p>
+    <w:p>
+      <w:pPr>
+        <w:keepNext/>
+        <w:jc w:val="center"/>
+      </w:pPr>
+      <w:r>
+        <w:rPr>
+          <w:noProof/>
+        </w:rPr>
+        <w:drawing>
+          <wp:inline distT="0" distB="0" distL="0" distR="0" wp14:anchorId="0AFFECC9" wp14:editId="59C8E03E">
+            <wp:extent cx="2729483" cy="2838616"/>
+            <wp:effectExtent l="0" t="0" r="0" b="0"/>
+            <wp:docPr id="3" name="Imagem 3"/>
+            <wp:cNvGraphicFramePr>
+              <a:graphicFrameLocks xmlns:a="http://schemas.openxmlformats.org/drawingml/2006/main" noChangeAspect="1"/>
+            </wp:cNvGraphicFramePr>
+            <a:graphic xmlns:a="http://schemas.openxmlformats.org/drawingml/2006/main">
+              <a:graphicData uri="http://schemas.openxmlformats.org/drawingml/2006/picture">
+                <pic:pic xmlns:pic="http://schemas.openxmlformats.org/drawingml/2006/picture">
+                  <pic:nvPicPr>
+                    <pic:cNvPr id="0" name="Picture 1"/>
+                    <pic:cNvPicPr>
+                      <a:picLocks noChangeAspect="1" noChangeArrowheads="1"/>
+                    </pic:cNvPicPr>
+                  </pic:nvPicPr>
+                  <pic:blipFill>
+                    <a:blip r:embed="rId15" cstate="print">
+                      <a:extLst>
+                        <a:ext uri="{28A0092B-C50C-407E-A947-70E740481C1C}">
+                          <a14:useLocalDpi xmlns:a14="http://schemas.microsoft.com/office/drawing/2010/main" val="0"/>
+                        </a:ext>
+                      </a:extLst>
+                    </a:blip>
+                    <a:srcRect/>
+                    <a:stretch>
+                      <a:fillRect/>
+                    </a:stretch>
+                  </pic:blipFill>
+                  <pic:spPr bwMode="auto">
+                    <a:xfrm>
+                      <a:off x="0" y="0"/>
+                      <a:ext cx="2739255" cy="2848779"/>
+                    </a:xfrm>
+                    <a:prstGeom prst="rect">
+                      <a:avLst/>
+                    </a:prstGeom>
+                    <a:noFill/>
+                    <a:ln>
+                      <a:noFill/>
+                    </a:ln>
+                  </pic:spPr>
+                </pic:pic>
+              </a:graphicData>
+            </a:graphic>
+          </wp:inline>
+        </w:drawing>
+      </w:r>
+    </w:p>
+    <w:p>
+      <w:pPr>
+        <w:pStyle w:val="Legenda"/>
+        <w:jc w:val="center"/>
+      </w:pPr>
+      <w:r>
+        <w:t>Figura 6 – Tela de destaques (objetivo)</w:t>
+      </w:r>
+    </w:p>
+    <w:p>
+      <w:pPr>
+        <w:jc w:val="center"/>
+      </w:pPr>
+      <w:r>
+        <w:drawing>
+          <wp:inline distT="0" distB="0" distL="0" distR="0" wp14:anchorId="6DD45158" wp14:editId="43B0E472">
+            <wp:extent cx="1574358" cy="3400632"/>
+            <wp:effectExtent l="0" t="0" r="6985" b="0"/>
+            <wp:docPr id="4" name="Imagem 4"/>
+            <wp:cNvGraphicFramePr>
+              <a:graphicFrameLocks xmlns:a="http://schemas.openxmlformats.org/drawingml/2006/main" noChangeAspect="1"/>
+            </wp:cNvGraphicFramePr>
+            <a:graphic xmlns:a="http://schemas.openxmlformats.org/drawingml/2006/main">
+              <a:graphicData uri="http://schemas.openxmlformats.org/drawingml/2006/picture">
+                <pic:pic xmlns:pic="http://schemas.openxmlformats.org/drawingml/2006/picture">
+                  <pic:nvPicPr>
+                    <pic:cNvPr id="1" name=""/>
+                    <pic:cNvPicPr/>
+                  </pic:nvPicPr>
+                  <pic:blipFill>
+                    <a:blip r:embed="rId16"/>
+                    <a:stretch>
+                      <a:fillRect/>
+                    </a:stretch>
+                  </pic:blipFill>
+                  <pic:spPr>
+                    <a:xfrm>
+                      <a:off x="0" y="0"/>
+                      <a:ext cx="1587834" cy="3429740"/>
+                    </a:xfrm>
+                    <a:prstGeom prst="rect">
+                      <a:avLst/>
+                    </a:prstGeom>
+                  </pic:spPr>
+                </pic:pic>
+              </a:graphicData>
+            </a:graphic>
+          </wp:inline>
+        </w:drawing>
+      </w:r>
+      <w:r>
+        <w:drawing>
+          <wp:inline distT="0" distB="0" distL="0" distR="0" wp14:anchorId="193E0E4E" wp14:editId="3E464ED1">
+            <wp:extent cx="1144270" cy="1343771"/>
+            <wp:effectExtent l="0" t="0" r="0" b="8890"/>
+            <wp:docPr id="5" name="Imagem 5"/>
+            <wp:cNvGraphicFramePr>
+              <a:graphicFrameLocks xmlns:a="http://schemas.openxmlformats.org/drawingml/2006/main" noChangeAspect="1"/>
+            </wp:cNvGraphicFramePr>
+            <a:graphic xmlns:a="http://schemas.openxmlformats.org/drawingml/2006/main">
+              <a:graphicData uri="http://schemas.openxmlformats.org/drawingml/2006/picture">
+                <pic:pic xmlns:pic="http://schemas.openxmlformats.org/drawingml/2006/picture">
+                  <pic:nvPicPr>
+                    <pic:cNvPr id="1" name=""/>
+                    <pic:cNvPicPr/>
+                  </pic:nvPicPr>
+                  <pic:blipFill>
+                    <a:blip r:embed="rId17"/>
+                    <a:stretch>
+                      <a:fillRect/>
+                    </a:stretch>
+                  </pic:blipFill>
+                  <pic:spPr>
+                    <a:xfrm>
+                      <a:off x="0" y="0"/>
+                      <a:ext cx="1154672" cy="1355987"/>
+                    </a:xfrm>
+                    <a:prstGeom prst="rect">
+                      <a:avLst/>
+                    </a:prstGeom>
+                  </pic:spPr>
+                </pic:pic>
+              </a:graphicData>
+            </a:graphic>
+          </wp:inline>
+        </w:drawing>
+      </w:r>
+    </w:p>
+    <w:p>
+      <w:pPr>
+        <w:pStyle w:val="Legenda"/>
+        <w:jc w:val="center"/>
+      </w:pPr>
+      <w:r>
+        <w:t xml:space="preserve">Figura </w:t>
+      </w:r>
+      <w:r>
+        <w:t>7</w:t>
+      </w:r>
+      <w:r>
+        <w:t xml:space="preserve"> – Tela de destaques </w:t>
+      </w:r>
+      <w:r>
+        <w:t>para mobile</w:t>
+      </w:r>
     </w:p>
     <w:sectPr>
-      <w:footerReference w:type="default" r:id="rId15"/>
+      <w:footerReference w:type="default" r:id="rId18"/>
       <w:pgSz w:w="11906" w:h="16838"/>
       <w:pgMar w:top="1440" w:right="1080" w:bottom="1440" w:left="1080" w:header="708" w:footer="708" w:gutter="0"/>
       <w:cols w:space="708"/>

</xml_diff>